<commit_message>
class Thread uitgebreid, kleine aanpassingen
</commit_message>
<xml_diff>
--- a/behoefteAnalyse.docx
+++ b/behoefteAnalyse.docx
@@ -458,8 +458,6 @@
         </w:rPr>
         <w:br w:type="page"/>
       </w:r>
-      <w:bookmarkStart w:id="0" w:name="_GoBack"/>
-      <w:bookmarkEnd w:id="0"/>
     </w:p>
     <w:p>
       <w:pPr>
@@ -470,22 +468,13 @@
           <w:lang w:val="en-US"/>
         </w:rPr>
       </w:pPr>
-      <w:proofErr w:type="spellStart"/>
       <w:r>
         <w:rPr>
           <w:sz w:val="28"/>
           <w:szCs w:val="28"/>
         </w:rPr>
         <w:lastRenderedPageBreak/>
-        <w:t>Inhouds</w:t>
-      </w:r>
-      <w:proofErr w:type="spellEnd"/>
-      <w:r>
-        <w:rPr>
-          <w:sz w:val="28"/>
-          <w:szCs w:val="28"/>
-        </w:rPr>
-        <w:t xml:space="preserve"> opgave</w:t>
+        <w:t>Inhoudsopgave</w:t>
       </w:r>
       <w:r>
         <w:rPr>
@@ -518,6 +507,43 @@
           <w:szCs w:val="28"/>
         </w:rPr>
       </w:pPr>
+      <w:r>
+        <w:rPr>
+          <w:sz w:val="28"/>
+          <w:szCs w:val="28"/>
+        </w:rPr>
+        <w:t xml:space="preserve">Dit project is </w:t>
+      </w:r>
+      <w:r>
+        <w:rPr>
+          <w:sz w:val="28"/>
+          <w:szCs w:val="28"/>
+        </w:rPr>
+        <w:t xml:space="preserve">tot stand gekomen </w:t>
+      </w:r>
+      <w:r>
+        <w:rPr>
+          <w:sz w:val="28"/>
+          <w:szCs w:val="28"/>
+        </w:rPr>
+        <w:t>door</w:t>
+      </w:r>
+      <w:r>
+        <w:rPr>
+          <w:sz w:val="28"/>
+          <w:szCs w:val="28"/>
+        </w:rPr>
+        <w:t xml:space="preserve"> </w:t>
+      </w:r>
+      <w:r>
+        <w:rPr>
+          <w:sz w:val="28"/>
+          <w:szCs w:val="28"/>
+        </w:rPr>
+        <w:t xml:space="preserve">de wens van de opdrachtgever (dhr. Janssen) om een website te realiseren voor basisschool de Zevensprong. </w:t>
+      </w:r>
+      <w:bookmarkStart w:id="0" w:name="_GoBack"/>
+      <w:bookmarkEnd w:id="0"/>
       <w:r>
         <w:rPr>
           <w:sz w:val="28"/>
@@ -1375,7 +1401,7 @@
 </file>
 
 <file path=customXml/itemProps1.xml><?xml version="1.0" encoding="utf-8"?>
-<ds:datastoreItem xmlns:ds="http://schemas.openxmlformats.org/officeDocument/2006/customXml" ds:itemID="{DE3B7F78-5FB6-4E5C-ADCA-3857BC4EDEFD}">
+<ds:datastoreItem xmlns:ds="http://schemas.openxmlformats.org/officeDocument/2006/customXml" ds:itemID="{BC2EAD6F-3DFD-4B26-B05A-3A9757812732}">
   <ds:schemaRefs>
     <ds:schemaRef ds:uri="http://schemas.openxmlformats.org/officeDocument/2006/bibliography"/>
   </ds:schemaRefs>

</xml_diff>